<commit_message>
experiment: code marks in docx
</commit_message>
<xml_diff>
--- a/_word/2020-03-08-Jupyter-Notebook-on-Amazon-EC2-Virtual-Machine.docx
+++ b/_word/2020-03-08-Jupyter-Notebook-on-Amazon-EC2-Virtual-Machine.docx
@@ -501,6 +501,27 @@
       </w:pPr>
       <w:r>
         <w:rPr>
+          <w:color w:val="0e101a"/>
+          <w:rtl w:val="0"/>
+        </w:rPr>
+        <w:t xml:space="preserve">```</w:t>
+      </w:r>
+      <w:r>
+        <w:rPr>
+          <w:rtl w:val="0"/>
+        </w:rPr>
+      </w:r>
+    </w:p>
+    <w:p>
+      <w:pPr>
+        <w:spacing w:after="0" w:lineRule="auto"/>
+        <w:rPr>
+          <w:rFonts w:ascii="Courier New" w:cs="Courier New" w:eastAsia="Courier New" w:hAnsi="Courier New"/>
+          <w:color w:val="0e101a"/>
+        </w:rPr>
+      </w:pPr>
+      <w:r>
+        <w:rPr>
           <w:rFonts w:ascii="Courier New" w:cs="Courier New" w:eastAsia="Courier New" w:hAnsi="Courier New"/>
           <w:color w:val="0e101a"/>
           <w:rtl w:val="0"/>
@@ -534,6 +555,21 @@
       </w:pPr>
       <w:r>
         <w:rPr>
+          <w:color w:val="0e101a"/>
+          <w:rtl w:val="0"/>
+        </w:rPr>
+        <w:t xml:space="preserve">```</w:t>
+      </w:r>
+    </w:p>
+    <w:p>
+      <w:pPr>
+        <w:spacing w:after="0" w:lineRule="auto"/>
+        <w:rPr>
+          <w:color w:val="0e101a"/>
+        </w:rPr>
+      </w:pPr>
+      <w:r>
+        <w:rPr>
           <w:rtl w:val="0"/>
         </w:rPr>
       </w:r>
@@ -576,6 +612,27 @@
       </w:pPr>
       <w:r>
         <w:rPr>
+          <w:color w:val="0e101a"/>
+          <w:rtl w:val="0"/>
+        </w:rPr>
+        <w:t xml:space="preserve">```</w:t>
+      </w:r>
+      <w:r>
+        <w:rPr>
+          <w:rtl w:val="0"/>
+        </w:rPr>
+      </w:r>
+    </w:p>
+    <w:p>
+      <w:pPr>
+        <w:spacing w:after="0" w:lineRule="auto"/>
+        <w:rPr>
+          <w:rFonts w:ascii="Courier New" w:cs="Courier New" w:eastAsia="Courier New" w:hAnsi="Courier New"/>
+          <w:color w:val="0e101a"/>
+        </w:rPr>
+      </w:pPr>
+      <w:r>
+        <w:rPr>
           <w:rFonts w:ascii="Courier New" w:cs="Courier New" w:eastAsia="Courier New" w:hAnsi="Courier New"/>
           <w:color w:val="0e101a"/>
           <w:rtl w:val="0"/>
@@ -641,6 +698,13 @@
           <w:color w:val="0e101a"/>
         </w:rPr>
       </w:pPr>
+      <w:r>
+        <w:rPr>
+          <w:color w:val="0e101a"/>
+          <w:rtl w:val="0"/>
+        </w:rPr>
+        <w:t xml:space="preserve">```</w:t>
+      </w:r>
       <w:r>
         <w:rPr>
           <w:rtl w:val="0"/>
@@ -797,6 +861,27 @@
       </w:pPr>
       <w:r>
         <w:rPr>
+          <w:color w:val="0e101a"/>
+          <w:rtl w:val="0"/>
+        </w:rPr>
+        <w:t xml:space="preserve">```</w:t>
+      </w:r>
+      <w:r>
+        <w:rPr>
+          <w:rtl w:val="0"/>
+        </w:rPr>
+      </w:r>
+    </w:p>
+    <w:p>
+      <w:pPr>
+        <w:spacing w:after="0" w:lineRule="auto"/>
+        <w:rPr>
+          <w:rFonts w:ascii="Courier New" w:cs="Courier New" w:eastAsia="Courier New" w:hAnsi="Courier New"/>
+          <w:color w:val="0e101a"/>
+        </w:rPr>
+      </w:pPr>
+      <w:r>
+        <w:rPr>
           <w:rFonts w:ascii="Courier New" w:cs="Courier New" w:eastAsia="Courier New" w:hAnsi="Courier New"/>
           <w:color w:val="0e101a"/>
           <w:rtl w:val="0"/>
@@ -1045,6 +1130,21 @@
       </w:pPr>
       <w:r>
         <w:rPr>
+          <w:color w:val="0e101a"/>
+          <w:rtl w:val="0"/>
+        </w:rPr>
+        <w:t xml:space="preserve">```</w:t>
+      </w:r>
+    </w:p>
+    <w:p>
+      <w:pPr>
+        <w:spacing w:after="0" w:lineRule="auto"/>
+        <w:rPr>
+          <w:color w:val="0e101a"/>
+        </w:rPr>
+      </w:pPr>
+      <w:r>
+        <w:rPr>
           <w:rtl w:val="0"/>
         </w:rPr>
       </w:r>
@@ -1095,6 +1195,27 @@
       </w:pPr>
       <w:r>
         <w:rPr>
+          <w:color w:val="0e101a"/>
+          <w:rtl w:val="0"/>
+        </w:rPr>
+        <w:t xml:space="preserve">```</w:t>
+      </w:r>
+      <w:r>
+        <w:rPr>
+          <w:rtl w:val="0"/>
+        </w:rPr>
+      </w:r>
+    </w:p>
+    <w:p>
+      <w:pPr>
+        <w:spacing w:after="0" w:lineRule="auto"/>
+        <w:rPr>
+          <w:rFonts w:ascii="Courier New" w:cs="Courier New" w:eastAsia="Courier New" w:hAnsi="Courier New"/>
+          <w:color w:val="0e101a"/>
+        </w:rPr>
+      </w:pPr>
+      <w:r>
+        <w:rPr>
           <w:rFonts w:ascii="Courier New" w:cs="Courier New" w:eastAsia="Courier New" w:hAnsi="Courier New"/>
           <w:color w:val="0e101a"/>
           <w:rtl w:val="0"/>
@@ -1186,6 +1307,21 @@
       </w:pPr>
       <w:r>
         <w:rPr>
+          <w:color w:val="0e101a"/>
+          <w:rtl w:val="0"/>
+        </w:rPr>
+        <w:t xml:space="preserve">```</w:t>
+      </w:r>
+    </w:p>
+    <w:p>
+      <w:pPr>
+        <w:spacing w:after="0" w:lineRule="auto"/>
+        <w:rPr>
+          <w:color w:val="0e101a"/>
+        </w:rPr>
+      </w:pPr>
+      <w:r>
+        <w:rPr>
           <w:rtl w:val="0"/>
         </w:rPr>
       </w:r>
@@ -1264,6 +1400,27 @@
       </w:pPr>
       <w:r>
         <w:rPr>
+          <w:color w:val="0e101a"/>
+          <w:rtl w:val="0"/>
+        </w:rPr>
+        <w:t xml:space="preserve">```</w:t>
+      </w:r>
+      <w:r>
+        <w:rPr>
+          <w:rtl w:val="0"/>
+        </w:rPr>
+      </w:r>
+    </w:p>
+    <w:p>
+      <w:pPr>
+        <w:spacing w:after="0" w:lineRule="auto"/>
+        <w:rPr>
+          <w:rFonts w:ascii="Courier New" w:cs="Courier New" w:eastAsia="Courier New" w:hAnsi="Courier New"/>
+          <w:color w:val="0e101a"/>
+        </w:rPr>
+      </w:pPr>
+      <w:r>
+        <w:rPr>
           <w:rFonts w:ascii="Courier New" w:cs="Courier New" w:eastAsia="Courier New" w:hAnsi="Courier New"/>
           <w:color w:val="0e101a"/>
           <w:rtl w:val="0"/>
@@ -1278,6 +1435,13 @@
           <w:color w:val="0e101a"/>
         </w:rPr>
       </w:pPr>
+      <w:r>
+        <w:rPr>
+          <w:color w:val="0e101a"/>
+          <w:rtl w:val="0"/>
+        </w:rPr>
+        <w:t xml:space="preserve">```</w:t>
+      </w:r>
       <w:r>
         <w:rPr>
           <w:rtl w:val="0"/>
@@ -1403,10 +1567,30 @@
       <w:pPr>
         <w:spacing w:after="0" w:lineRule="auto"/>
         <w:rPr>
-          <w:rFonts w:ascii="Courier New" w:cs="Courier New" w:eastAsia="Courier New" w:hAnsi="Courier New"/>
-          <w:color w:val="0e101a"/>
-        </w:rPr>
-      </w:pPr>
+          <w:color w:val="0e101a"/>
+        </w:rPr>
+      </w:pPr>
+      <w:r>
+        <w:rPr>
+          <w:rtl w:val="0"/>
+        </w:rPr>
+      </w:r>
+    </w:p>
+    <w:p>
+      <w:pPr>
+        <w:spacing w:after="0" w:lineRule="auto"/>
+        <w:rPr>
+          <w:rFonts w:ascii="Courier New" w:cs="Courier New" w:eastAsia="Courier New" w:hAnsi="Courier New"/>
+          <w:color w:val="0e101a"/>
+        </w:rPr>
+      </w:pPr>
+      <w:r>
+        <w:rPr>
+          <w:color w:val="0e101a"/>
+          <w:rtl w:val="0"/>
+        </w:rPr>
+        <w:t xml:space="preserve">```</w:t>
+      </w:r>
       <w:r>
         <w:rPr>
           <w:rtl w:val="0"/>
@@ -1428,6 +1612,21 @@
           <w:rtl w:val="0"/>
         </w:rPr>
         <w:t xml:space="preserve">0 17 * * * /sbin/shutdown -h "now"</w:t>
+      </w:r>
+    </w:p>
+    <w:p>
+      <w:pPr>
+        <w:spacing w:after="0" w:lineRule="auto"/>
+        <w:rPr>
+          <w:color w:val="0e101a"/>
+        </w:rPr>
+      </w:pPr>
+      <w:r>
+        <w:rPr>
+          <w:color w:val="0e101a"/>
+          <w:rtl w:val="0"/>
+        </w:rPr>
+        <w:t xml:space="preserve">```</w:t>
       </w:r>
     </w:p>
     <w:p>

</xml_diff>